<commit_message>
Fixat projekplan och projektrapport
</commit_message>
<xml_diff>
--- a/Projektrapport - Träningsdagbok.docx
+++ b/Projektrapport - Träningsdagbok.docx
@@ -71,7 +71,6 @@
         <w:dataBinding w:prefixMappings="xmlns:ns0='http://purl.org/dc/elements/1.1/' xmlns:ns1='http://schemas.openxmlformats.org/package/2006/metadata/core-properties' " w:xpath="/ns1:coreProperties[1]/ns0:title[1]" w:storeItemID="{6C3C8BC8-F283-45AE-878A-BAB7291924A1}"/>
         <w:text/>
       </w:sdtPr>
-      <w:sdtEndPr/>
       <w:sdtContent>
         <w:p>
           <w:pPr>
@@ -94,7 +93,6 @@
         <w:dataBinding w:prefixMappings="xmlns:ns0='http://purl.org/dc/elements/1.1/' xmlns:ns1='http://schemas.openxmlformats.org/package/2006/metadata/core-properties' " w:xpath="/ns1:coreProperties[1]/ns0:subject[1]" w:storeItemID="{6C3C8BC8-F283-45AE-878A-BAB7291924A1}"/>
         <w:text/>
       </w:sdtPr>
-      <w:sdtEndPr/>
       <w:sdtContent>
         <w:p>
           <w:pPr>
@@ -121,7 +119,6 @@
           <w:dataBinding w:prefixMappings="xmlns:ns0='http://purl.org/dc/elements/1.1/' xmlns:ns1='http://schemas.openxmlformats.org/package/2006/metadata/core-properties' " w:xpath="/ns1:coreProperties[1]/ns0:creator[1]" w:storeItemID="{6C3C8BC8-F283-45AE-878A-BAB7291924A1}"/>
           <w:text/>
         </w:sdtPr>
-        <w:sdtEndPr/>
         <w:sdtContent>
           <w:r>
             <w:t>Elias Mattsson</w:t>
@@ -161,17 +158,16 @@
             <w:docPart w:val="1EF99DA7AF5141579B04A5407ABF47DB"/>
           </w:placeholder>
           <w:dataBinding w:prefixMappings="xmlns:ns0='http://schemas.microsoft.com/office/2006/coverPageProps' " w:xpath="/ns0:CoverPageProperties[1]/ns0:PublishDate[1]" w:storeItemID="{55AF091B-3C7A-41E3-B477-F2FDAA23CFDA}"/>
-          <w:date w:fullDate="2023-02-02T00:00:00Z">
+          <w:date w:fullDate="2023-02-15T00:00:00Z">
             <w:dateFormat w:val="dd-MM-yyyy"/>
             <w:lid w:val="sv-FI"/>
             <w:storeMappedDataAs w:val="dateTime"/>
             <w:calendar w:val="gregorian"/>
           </w:date>
         </w:sdtPr>
-        <w:sdtEndPr/>
         <w:sdtContent>
           <w:r>
-            <w:t>02-02-2023</w:t>
+            <w:t>15-02-2023</w:t>
           </w:r>
         </w:sdtContent>
       </w:sdt>
@@ -194,7 +190,6 @@
           <w:dataBinding w:prefixMappings="xmlns:ns0='http://schemas.openxmlformats.org/officeDocument/2006/extended-properties' " w:xpath="/ns0:Properties[1]/ns0:Company[1]" w:storeItemID="{6668398D-A668-4E3E-A5EB-62B293D839F1}"/>
           <w:text/>
         </w:sdtPr>
-        <w:sdtEndPr/>
         <w:sdtContent>
           <w:r>
             <w:rPr>
@@ -1529,6 +1524,7 @@
       </w:pPr>
       <w:bookmarkStart w:id="4" w:name="_Toc103152713"/>
       <w:r>
+        <w:lastRenderedPageBreak/>
         <w:t>Gränssnittet</w:t>
       </w:r>
       <w:bookmarkEnd w:id="4"/>
@@ -1539,26 +1535,20 @@
       </w:pPr>
       <w:bookmarkStart w:id="5" w:name="_Toc103152714"/>
       <w:r>
-        <w:t>Bilder</w:t>
+        <w:t>Bilde</w:t>
       </w:r>
       <w:bookmarkEnd w:id="5"/>
+      <w:r>
+        <w:t>r</w:t>
+      </w:r>
     </w:p>
     <w:p>
       <w:r>
-        <w:t xml:space="preserve">Hur </w:t>
-      </w:r>
-      <w:r>
-        <w:t>ser</w:t>
-      </w:r>
-      <w:r>
-        <w:t xml:space="preserve"> de olika skärmbilderna i programmet se ut?</w:t>
-      </w:r>
-    </w:p>
-    <w:p>
-      <w:r>
-        <w:lastRenderedPageBreak/>
+        <w:rPr>
+          <w:noProof/>
+        </w:rPr>
         <w:drawing>
-          <wp:inline distT="0" distB="0" distL="0" distR="0" wp14:anchorId="3352AC77" wp14:editId="25F2AB67">
+          <wp:inline distT="0" distB="0" distL="0" distR="0" wp14:anchorId="4E30F5A6" wp14:editId="474CB11A">
             <wp:extent cx="4183380" cy="2456842"/>
             <wp:effectExtent l="0" t="0" r="7620" b="635"/>
             <wp:docPr id="1" name="Bildobjekt 1"/>
@@ -1595,77 +1585,12 @@
       </w:r>
     </w:p>
     <w:p>
-      <w:pPr>
-        <w:pStyle w:val="Rubrik2"/>
-      </w:pPr>
-      <w:bookmarkStart w:id="6" w:name="_Toc103152715"/>
-    </w:p>
-    <w:p>
-      <w:pPr>
-        <w:pStyle w:val="Rubrik2"/>
-      </w:pPr>
-      <w:r>
-        <w:t>Navigering</w:t>
-      </w:r>
-      <w:bookmarkEnd w:id="6"/>
-    </w:p>
-    <w:p>
-      <w:r>
-        <w:t xml:space="preserve">Hur </w:t>
-      </w:r>
-      <w:r>
-        <w:t xml:space="preserve">sker </w:t>
-      </w:r>
-      <w:r>
-        <w:t>naviger</w:t>
-      </w:r>
-      <w:r>
-        <w:t>ingen</w:t>
-      </w:r>
-      <w:r>
-        <w:t xml:space="preserve"> mellan de olika bilderna i programmet?</w:t>
-      </w:r>
-    </w:p>
-    <w:p>
-      <w:r>
-        <w:t>Genom knappar</w:t>
-      </w:r>
-      <w:r>
-        <w:t xml:space="preserve"> som finns i programmet ska man kunna navigera sig. </w:t>
-      </w:r>
-    </w:p>
-    <w:p>
-      <w:pPr>
-        <w:pStyle w:val="Rubrik1"/>
-      </w:pPr>
-      <w:bookmarkStart w:id="7" w:name="_Toc103152716"/>
-      <w:r>
-        <w:t>Information</w:t>
-      </w:r>
-      <w:bookmarkEnd w:id="7"/>
-    </w:p>
-    <w:p>
-      <w:pPr>
-        <w:pStyle w:val="Rubrik2"/>
-      </w:pPr>
-      <w:bookmarkStart w:id="8" w:name="_Toc103152717"/>
-      <w:r>
-        <w:t>Datamodell</w:t>
-      </w:r>
-      <w:bookmarkEnd w:id="8"/>
-    </w:p>
-    <w:p>
-      <w:r>
-        <w:t>Hur ser datamodellen ut? Vilka relationer finns?</w:t>
-      </w:r>
-    </w:p>
-    <w:p>
       <w:r>
         <w:drawing>
-          <wp:inline distT="0" distB="0" distL="0" distR="0" wp14:anchorId="62901D65" wp14:editId="72BC0BBB">
-            <wp:extent cx="4229100" cy="1665208"/>
-            <wp:effectExtent l="0" t="0" r="0" b="0"/>
-            <wp:docPr id="3" name="Bildobjekt 3"/>
+          <wp:inline distT="0" distB="0" distL="0" distR="0" wp14:anchorId="69957D6F" wp14:editId="535FCC3C">
+            <wp:extent cx="4191672" cy="2529840"/>
+            <wp:effectExtent l="0" t="0" r="0" b="3810"/>
+            <wp:docPr id="4" name="Bildobjekt 4"/>
             <wp:cNvGraphicFramePr>
               <a:graphicFrameLocks xmlns:a="http://schemas.openxmlformats.org/drawingml/2006/main" noChangeAspect="1"/>
             </wp:cNvGraphicFramePr>
@@ -1685,7 +1610,7 @@
                   <pic:spPr>
                     <a:xfrm>
                       <a:off x="0" y="0"/>
-                      <a:ext cx="4234528" cy="1667345"/>
+                      <a:ext cx="4196686" cy="2532866"/>
                     </a:xfrm>
                     <a:prstGeom prst="rect">
                       <a:avLst/>
@@ -1699,6 +1624,154 @@
       </w:r>
     </w:p>
     <w:p>
+      <w:r>
+        <w:drawing>
+          <wp:inline distT="0" distB="0" distL="0" distR="0" wp14:anchorId="3C163EAD" wp14:editId="0881E69F">
+            <wp:extent cx="4191635" cy="1073624"/>
+            <wp:effectExtent l="0" t="0" r="0" b="0"/>
+            <wp:docPr id="6" name="Bildobjekt 6" descr="En bild som visar bord&#10;&#10;Automatiskt genererad beskrivning"/>
+            <wp:cNvGraphicFramePr>
+              <a:graphicFrameLocks xmlns:a="http://schemas.openxmlformats.org/drawingml/2006/main" noChangeAspect="1"/>
+            </wp:cNvGraphicFramePr>
+            <a:graphic xmlns:a="http://schemas.openxmlformats.org/drawingml/2006/main">
+              <a:graphicData uri="http://schemas.openxmlformats.org/drawingml/2006/picture">
+                <pic:pic xmlns:pic="http://schemas.openxmlformats.org/drawingml/2006/picture">
+                  <pic:nvPicPr>
+                    <pic:cNvPr id="6" name="Bildobjekt 6" descr="En bild som visar bord&#10;&#10;Automatiskt genererad beskrivning"/>
+                    <pic:cNvPicPr/>
+                  </pic:nvPicPr>
+                  <pic:blipFill>
+                    <a:blip r:embed="rId16"/>
+                    <a:stretch>
+                      <a:fillRect/>
+                    </a:stretch>
+                  </pic:blipFill>
+                  <pic:spPr>
+                    <a:xfrm>
+                      <a:off x="0" y="0"/>
+                      <a:ext cx="4228983" cy="1083190"/>
+                    </a:xfrm>
+                    <a:prstGeom prst="rect">
+                      <a:avLst/>
+                    </a:prstGeom>
+                  </pic:spPr>
+                </pic:pic>
+              </a:graphicData>
+            </a:graphic>
+          </wp:inline>
+        </w:drawing>
+      </w:r>
+    </w:p>
+    <w:p/>
+    <w:p>
+      <w:pPr>
+        <w:pStyle w:val="Rubrik2"/>
+      </w:pPr>
+      <w:bookmarkStart w:id="6" w:name="_Toc103152715"/>
+    </w:p>
+    <w:p>
+      <w:pPr>
+        <w:pStyle w:val="Rubrik2"/>
+      </w:pPr>
+      <w:r>
+        <w:t>Navigering</w:t>
+      </w:r>
+      <w:bookmarkEnd w:id="6"/>
+    </w:p>
+    <w:p>
+      <w:r>
+        <w:t xml:space="preserve">Hur </w:t>
+      </w:r>
+      <w:r>
+        <w:t xml:space="preserve">sker </w:t>
+      </w:r>
+      <w:r>
+        <w:t>naviger</w:t>
+      </w:r>
+      <w:r>
+        <w:t>ingen</w:t>
+      </w:r>
+      <w:r>
+        <w:t xml:space="preserve"> mellan de olika bilderna i programmet?</w:t>
+      </w:r>
+    </w:p>
+    <w:p>
+      <w:r>
+        <w:t>Genom knappar</w:t>
+      </w:r>
+      <w:r>
+        <w:t xml:space="preserve"> som finns i programmet ska man kunna navigera sig. </w:t>
+      </w:r>
+    </w:p>
+    <w:p>
+      <w:pPr>
+        <w:pStyle w:val="Rubrik1"/>
+      </w:pPr>
+      <w:bookmarkStart w:id="7" w:name="_Toc103152716"/>
+      <w:r>
+        <w:lastRenderedPageBreak/>
+        <w:t>Information</w:t>
+      </w:r>
+      <w:bookmarkEnd w:id="7"/>
+    </w:p>
+    <w:p>
+      <w:pPr>
+        <w:pStyle w:val="Rubrik2"/>
+      </w:pPr>
+      <w:bookmarkStart w:id="8" w:name="_Toc103152717"/>
+      <w:r>
+        <w:t>Datamodell</w:t>
+      </w:r>
+      <w:bookmarkEnd w:id="8"/>
+    </w:p>
+    <w:p>
+      <w:r>
+        <w:t xml:space="preserve">Datamodellen är inte ändrad sen planen var gjord </w:t>
+      </w:r>
+    </w:p>
+    <w:p>
+      <w:r>
+        <w:rPr>
+          <w:noProof/>
+        </w:rPr>
+        <w:drawing>
+          <wp:inline distT="0" distB="0" distL="0" distR="0" wp14:anchorId="2B963F48" wp14:editId="3E067D7B">
+            <wp:extent cx="3556000" cy="2303136"/>
+            <wp:effectExtent l="0" t="0" r="6350" b="2540"/>
+            <wp:docPr id="3" name="Bildobjekt 3"/>
+            <wp:cNvGraphicFramePr>
+              <a:graphicFrameLocks xmlns:a="http://schemas.openxmlformats.org/drawingml/2006/main" noChangeAspect="1"/>
+            </wp:cNvGraphicFramePr>
+            <a:graphic xmlns:a="http://schemas.openxmlformats.org/drawingml/2006/main">
+              <a:graphicData uri="http://schemas.openxmlformats.org/drawingml/2006/picture">
+                <pic:pic xmlns:pic="http://schemas.openxmlformats.org/drawingml/2006/picture">
+                  <pic:nvPicPr>
+                    <pic:cNvPr id="1" name=""/>
+                    <pic:cNvPicPr/>
+                  </pic:nvPicPr>
+                  <pic:blipFill>
+                    <a:blip r:embed="rId17"/>
+                    <a:stretch>
+                      <a:fillRect/>
+                    </a:stretch>
+                  </pic:blipFill>
+                  <pic:spPr>
+                    <a:xfrm>
+                      <a:off x="0" y="0"/>
+                      <a:ext cx="3562732" cy="2307496"/>
+                    </a:xfrm>
+                    <a:prstGeom prst="rect">
+                      <a:avLst/>
+                    </a:prstGeom>
+                  </pic:spPr>
+                </pic:pic>
+              </a:graphicData>
+            </a:graphic>
+          </wp:inline>
+        </w:drawing>
+      </w:r>
+    </w:p>
+    <w:p>
       <w:pPr>
         <w:pStyle w:val="Rubrik2"/>
       </w:pPr>
@@ -1717,6 +1790,9 @@
       <w:r>
         <w:t>Access</w:t>
       </w:r>
+      <w:r>
+        <w:t xml:space="preserve"> används just nu </w:t>
+      </w:r>
     </w:p>
     <w:p>
       <w:pPr>
@@ -1724,7 +1800,6 @@
       </w:pPr>
       <w:bookmarkStart w:id="10" w:name="_Toc103152720"/>
       <w:r>
-        <w:lastRenderedPageBreak/>
         <w:t>Säkerhet</w:t>
       </w:r>
       <w:bookmarkEnd w:id="10"/>
@@ -1791,9 +1866,38 @@
         <w:t xml:space="preserve">Dokumentationen finns endast delade till personer som verkar inom projektet eller skall rapporteras till. </w:t>
       </w:r>
     </w:p>
+    <w:p>
+      <w:pPr>
+        <w:pStyle w:val="Rubrik1"/>
+        <w:rPr>
+          <w:lang w:val="sv-SE"/>
+        </w:rPr>
+      </w:pPr>
+      <w:bookmarkStart w:id="13" w:name="_Toc126312220"/>
+      <w:r>
+        <w:rPr>
+          <w:lang w:val="sv-SE"/>
+        </w:rPr>
+        <w:t>Utvärdering</w:t>
+      </w:r>
+      <w:bookmarkEnd w:id="13"/>
+    </w:p>
+    <w:p>
+      <w:pPr>
+        <w:rPr>
+          <w:lang w:val="sv-SE"/>
+        </w:rPr>
+      </w:pPr>
+      <w:r>
+        <w:rPr>
+          <w:lang w:val="sv-SE"/>
+        </w:rPr>
+        <w:t xml:space="preserve">Jag trodde inte att det skulle vara så många problem med att få kopplingen till databasen att funka. Det gjorde att tiden gick åt att fixa det i stället för att fixa vissa funktioner och layouten. Speciellt layouten av alla formulär vart inte alls hur jag tänkte. Ifall jag skulle göra det här igen så skulle jag titta lite innan på hur man fixar databaskopplingen så att det inte tar upp tiden. </w:t>
+      </w:r>
+    </w:p>
     <w:p/>
     <w:sectPr>
-      <w:footerReference w:type="default" r:id="rId16"/>
+      <w:footerReference w:type="default" r:id="rId18"/>
       <w:pgSz w:w="11906" w:h="16838" w:code="9"/>
       <w:pgMar w:top="1728" w:right="1800" w:bottom="1440" w:left="1800" w:header="720" w:footer="720" w:gutter="0"/>
       <w:pgNumType w:start="0"/>
@@ -2636,6 +2740,7 @@
     <w:lsdException w:name="HTML Sample" w:semiHidden="1" w:unhideWhenUsed="1"/>
     <w:lsdException w:name="HTML Typewriter" w:semiHidden="1" w:unhideWhenUsed="1"/>
     <w:lsdException w:name="HTML Variable" w:semiHidden="1" w:unhideWhenUsed="1"/>
+    <w:lsdException w:name="Normal Table" w:semiHidden="1" w:unhideWhenUsed="1"/>
     <w:lsdException w:name="annotation subject" w:semiHidden="1" w:unhideWhenUsed="1"/>
     <w:lsdException w:name="No List" w:semiHidden="1" w:unhideWhenUsed="1"/>
     <w:lsdException w:name="Outline List 1" w:semiHidden="1" w:unhideWhenUsed="1"/>
@@ -2682,8 +2787,10 @@
     <w:lsdException w:name="Table Subtle 2" w:semiHidden="1" w:unhideWhenUsed="1"/>
     <w:lsdException w:name="Table Web 1" w:semiHidden="1" w:unhideWhenUsed="1"/>
     <w:lsdException w:name="Table Web 2" w:semiHidden="1" w:unhideWhenUsed="1"/>
+    <w:lsdException w:name="Table Web 3" w:semiHidden="1" w:unhideWhenUsed="1"/>
     <w:lsdException w:name="Balloon Text" w:semiHidden="1" w:unhideWhenUsed="1"/>
     <w:lsdException w:name="Table Grid" w:uiPriority="39"/>
+    <w:lsdException w:name="Table Theme" w:semiHidden="1" w:unhideWhenUsed="1"/>
     <w:lsdException w:name="Placeholder Text" w:semiHidden="1"/>
     <w:lsdException w:name="No Spacing" w:semiHidden="1" w:uiPriority="1" w:unhideWhenUsed="1" w:qFormat="1"/>
     <w:lsdException w:name="Light Shading" w:uiPriority="60"/>
@@ -4220,7 +4327,7 @@
     <w:charset w:val="00"/>
     <w:family w:val="modern"/>
     <w:pitch w:val="fixed"/>
-    <w:sig w:usb0="E00002FF" w:usb1="0000FCFF" w:usb2="00000001" w:usb3="00000000" w:csb0="0000019F" w:csb1="00000000"/>
+    <w:sig w:usb0="E00006FF" w:usb1="0000FCFF" w:usb2="00000001" w:usb3="00000000" w:csb0="0000019F" w:csb1="00000000"/>
   </w:font>
   <w:font w:name="Calibri">
     <w:panose1 w:val="020F0502020204030204"/>
@@ -4283,6 +4390,7 @@
   </w:compat>
   <w:rsids>
     <w:rsidRoot w:val="0069742F"/>
+    <w:rsid w:val="003C2DF8"/>
     <w:rsid w:val="0069742F"/>
     <w:rsid w:val="00B87CDA"/>
     <w:rsid w:val="00FE6C7D"/>
@@ -4431,6 +4539,7 @@
     <w:lsdException w:name="HTML Sample" w:semiHidden="1" w:unhideWhenUsed="1"/>
     <w:lsdException w:name="HTML Typewriter" w:semiHidden="1" w:unhideWhenUsed="1"/>
     <w:lsdException w:name="HTML Variable" w:semiHidden="1" w:unhideWhenUsed="1"/>
+    <w:lsdException w:name="Normal Table" w:semiHidden="1" w:unhideWhenUsed="1"/>
     <w:lsdException w:name="annotation subject" w:semiHidden="1" w:unhideWhenUsed="1"/>
     <w:lsdException w:name="No List" w:semiHidden="1" w:unhideWhenUsed="1"/>
     <w:lsdException w:name="Outline List 1" w:semiHidden="1" w:unhideWhenUsed="1"/>
@@ -4477,8 +4586,10 @@
     <w:lsdException w:name="Table Subtle 2" w:semiHidden="1" w:unhideWhenUsed="1"/>
     <w:lsdException w:name="Table Web 1" w:semiHidden="1" w:unhideWhenUsed="1"/>
     <w:lsdException w:name="Table Web 2" w:semiHidden="1" w:unhideWhenUsed="1"/>
+    <w:lsdException w:name="Table Web 3" w:semiHidden="1" w:unhideWhenUsed="1"/>
     <w:lsdException w:name="Balloon Text" w:semiHidden="1" w:unhideWhenUsed="1"/>
     <w:lsdException w:name="Table Grid" w:uiPriority="39"/>
+    <w:lsdException w:name="Table Theme" w:semiHidden="1" w:unhideWhenUsed="1"/>
     <w:lsdException w:name="Placeholder Text" w:semiHidden="1"/>
     <w:lsdException w:name="No Spacing" w:uiPriority="1" w:qFormat="1"/>
     <w:lsdException w:name="Light Shading" w:uiPriority="60"/>
@@ -5091,7 +5202,7 @@
 
 <file path=customXml/item1.xml><?xml version="1.0" encoding="utf-8"?>
 <CoverPageProperties xmlns="http://schemas.microsoft.com/office/2006/coverPageProps">
-  <PublishDate>2023-02-02T00:00:00</PublishDate>
+  <PublishDate>2023-02-15T00:00:00</PublishDate>
   <Abstract/>
   <CompanyAddress/>
   <CompanyPhone/>
@@ -5105,21 +5216,6 @@
 </file>
 
 <file path=customXml/item3.xml><?xml version="1.0" encoding="utf-8"?>
-<p:properties xmlns:p="http://schemas.microsoft.com/office/2006/metadata/properties" xmlns:xsi="http://www.w3.org/2001/XMLSchema-instance" xmlns:pc="http://schemas.microsoft.com/office/infopath/2007/PartnerControls">
-  <documentManagement/>
-</p:properties>
-</file>
-
-<file path=customXml/item4.xml><?xml version="1.0" encoding="utf-8"?>
-<?mso-contentType ?>
-<FormTemplates xmlns="http://schemas.microsoft.com/sharepoint/v3/contenttype/forms">
-  <Display>DocumentLibraryForm</Display>
-  <Edit>DocumentLibraryForm</Edit>
-  <New>DocumentLibraryForm</New>
-</FormTemplates>
-</file>
-
-<file path=customXml/item5.xml><?xml version="1.0" encoding="utf-8"?>
 <ct:contentTypeSchema xmlns:ct="http://schemas.microsoft.com/office/2006/metadata/contentType" xmlns:ma="http://schemas.microsoft.com/office/2006/metadata/properties/metaAttributes" ct:_="" ma:_="" ma:contentTypeName="dokument" ma:contentTypeID="0x01010067B035B7DE360F49AC1E3E64A7BD4266" ma:contentTypeVersion="9" ma:contentTypeDescription="Skapa ett nytt dokument." ma:contentTypeScope="" ma:versionID="2b15be16484cc4125e56b4bc62a7d78a">
   <xsd:schema xmlns:xsd="http://www.w3.org/2001/XMLSchema" xmlns:xs="http://www.w3.org/2001/XMLSchema" xmlns:p="http://schemas.microsoft.com/office/2006/metadata/properties" xmlns:ns3="e726d1de-8eee-48d4-acc6-11f5952e6685" xmlns:ns4="7afd1d53-ab43-4087-8ee5-8d1641b94b01" targetNamespace="http://schemas.microsoft.com/office/2006/metadata/properties" ma:root="true" ma:fieldsID="07a74a5b6f94ee7a3fc8de3bd0e980eb" ns3:_="" ns4:_="">
     <xsd:import namespace="e726d1de-8eee-48d4-acc6-11f5952e6685"/>
@@ -5316,6 +5412,21 @@
 </ct:contentTypeSchema>
 </file>
 
+<file path=customXml/item4.xml><?xml version="1.0" encoding="utf-8"?>
+<?mso-contentType ?>
+<FormTemplates xmlns="http://schemas.microsoft.com/sharepoint/v3/contenttype/forms">
+  <Display>DocumentLibraryForm</Display>
+  <Edit>DocumentLibraryForm</Edit>
+  <New>DocumentLibraryForm</New>
+</FormTemplates>
+</file>
+
+<file path=customXml/item5.xml><?xml version="1.0" encoding="utf-8"?>
+<p:properties xmlns:p="http://schemas.microsoft.com/office/2006/metadata/properties" xmlns:xsi="http://www.w3.org/2001/XMLSchema-instance" xmlns:pc="http://schemas.microsoft.com/office/infopath/2007/PartnerControls">
+  <documentManagement/>
+</p:properties>
+</file>
+
 <file path=customXml/itemProps1.xml><?xml version="1.0" encoding="utf-8"?>
 <ds:datastoreItem xmlns:ds="http://schemas.openxmlformats.org/officeDocument/2006/customXml" ds:itemID="{55AF091B-3C7A-41E3-B477-F2FDAA23CFDA}">
   <ds:schemaRefs>
@@ -5333,31 +5444,6 @@
 </file>
 
 <file path=customXml/itemProps3.xml><?xml version="1.0" encoding="utf-8"?>
-<ds:datastoreItem xmlns:ds="http://schemas.openxmlformats.org/officeDocument/2006/customXml" ds:itemID="{6AF996C6-6230-4C78-A109-E12BD19CC87E}">
-  <ds:schemaRefs>
-    <ds:schemaRef ds:uri="http://www.w3.org/XML/1998/namespace"/>
-    <ds:schemaRef ds:uri="e726d1de-8eee-48d4-acc6-11f5952e6685"/>
-    <ds:schemaRef ds:uri="7afd1d53-ab43-4087-8ee5-8d1641b94b01"/>
-    <ds:schemaRef ds:uri="http://purl.org/dc/terms/"/>
-    <ds:schemaRef ds:uri="http://purl.org/dc/elements/1.1/"/>
-    <ds:schemaRef ds:uri="http://schemas.microsoft.com/office/2006/documentManagement/types"/>
-    <ds:schemaRef ds:uri="http://schemas.microsoft.com/office/2006/metadata/properties"/>
-    <ds:schemaRef ds:uri="http://schemas.microsoft.com/office/infopath/2007/PartnerControls"/>
-    <ds:schemaRef ds:uri="http://schemas.openxmlformats.org/package/2006/metadata/core-properties"/>
-    <ds:schemaRef ds:uri="http://purl.org/dc/dcmitype/"/>
-  </ds:schemaRefs>
-</ds:datastoreItem>
-</file>
-
-<file path=customXml/itemProps4.xml><?xml version="1.0" encoding="utf-8"?>
-<ds:datastoreItem xmlns:ds="http://schemas.openxmlformats.org/officeDocument/2006/customXml" ds:itemID="{9DDE923A-1165-4195-99A7-C9E9FBCE00F3}">
-  <ds:schemaRefs>
-    <ds:schemaRef ds:uri="http://schemas.microsoft.com/sharepoint/v3/contenttype/forms"/>
-  </ds:schemaRefs>
-</ds:datastoreItem>
-</file>
-
-<file path=customXml/itemProps5.xml><?xml version="1.0" encoding="utf-8"?>
 <ds:datastoreItem xmlns:ds="http://schemas.openxmlformats.org/officeDocument/2006/customXml" ds:itemID="{7C8AD2E0-D5DF-416D-B6A1-45AF141F7D42}">
   <ds:schemaRefs>
     <ds:schemaRef ds:uri="http://schemas.microsoft.com/office/2006/metadata/contentType"/>
@@ -5374,4 +5460,21 @@
     <ds:schemaRef ds:uri="http://schemas.microsoft.com/internal/obd"/>
   </ds:schemaRefs>
 </ds:datastoreItem>
+</file>
+
+<file path=customXml/itemProps4.xml><?xml version="1.0" encoding="utf-8"?>
+<ds:datastoreItem xmlns:ds="http://schemas.openxmlformats.org/officeDocument/2006/customXml" ds:itemID="{9DDE923A-1165-4195-99A7-C9E9FBCE00F3}">
+  <ds:schemaRefs>
+    <ds:schemaRef ds:uri="http://schemas.microsoft.com/sharepoint/v3/contenttype/forms"/>
+  </ds:schemaRefs>
+</ds:datastoreItem>
+</file>
+
+<file path=customXml/itemProps5.xml><?xml version="1.0" encoding="utf-8"?>
+<ds:datastoreItem xmlns:ds="http://schemas.openxmlformats.org/officeDocument/2006/customXml" ds:itemID="{6AF996C6-6230-4C78-A109-E12BD19CC87E}">
+  <ds:schemaRefs>
+    <ds:schemaRef ds:uri="http://schemas.microsoft.com/office/2006/metadata/properties"/>
+    <ds:schemaRef ds:uri="http://schemas.microsoft.com/office/infopath/2007/PartnerControls"/>
+  </ds:schemaRefs>
+</ds:datastoreItem>
 </file>
</xml_diff>